<commit_message>
Updated Concept Diagramms and added the documentation
</commit_message>
<xml_diff>
--- a/doc/concept/Budget-Duck-Konzept.docx
+++ b/doc/concept/Budget-Duck-Konzept.docx
@@ -12,7 +12,7 @@
           <w:lang w:val="de-DE"/>
         </w:rPr>
       </w:pPr>
-      <w:bookmarkStart w:id="0" w:name="_Toc113277121"/>
+      <w:bookmarkStart w:id="0" w:name="_Toc113613649"/>
       <w:r>
         <w:rPr>
           <w:rFonts w:asciiTheme="minorHAnsi" w:hAnsiTheme="minorHAnsi" w:cstheme="minorHAnsi"/>
@@ -109,7 +109,7 @@
             </w:rPr>
             <w:fldChar w:fldCharType="separate"/>
           </w:r>
-          <w:hyperlink w:anchor="_Toc113277121" w:history="1">
+          <w:hyperlink w:anchor="_Toc113613649" w:history="1">
             <w:r>
               <w:rPr>
                 <w:rStyle w:val="Hyperlink"/>
@@ -138,7 +138,7 @@
                 <w:noProof/>
                 <w:webHidden/>
               </w:rPr>
-              <w:instrText xml:space="preserve"> PAGEREF _Toc113277121 \h </w:instrText>
+              <w:instrText xml:space="preserve"> PAGEREF _Toc113613649 \h </w:instrText>
             </w:r>
             <w:r>
               <w:rPr>
@@ -181,7 +181,7 @@
               <w:lang w:eastAsia="de-CH"/>
             </w:rPr>
           </w:pPr>
-          <w:hyperlink w:anchor="_Toc113277122" w:history="1">
+          <w:hyperlink w:anchor="_Toc113613650" w:history="1">
             <w:r>
               <w:rPr>
                 <w:rStyle w:val="Hyperlink"/>
@@ -210,7 +210,7 @@
                 <w:noProof/>
                 <w:webHidden/>
               </w:rPr>
-              <w:instrText xml:space="preserve"> PAGEREF _Toc113277122 \h </w:instrText>
+              <w:instrText xml:space="preserve"> PAGEREF _Toc113613650 \h </w:instrText>
             </w:r>
             <w:r>
               <w:rPr>
@@ -253,7 +253,7 @@
               <w:lang w:eastAsia="de-CH"/>
             </w:rPr>
           </w:pPr>
-          <w:hyperlink w:anchor="_Toc113277123" w:history="1">
+          <w:hyperlink w:anchor="_Toc113613651" w:history="1">
             <w:r>
               <w:rPr>
                 <w:rStyle w:val="Hyperlink"/>
@@ -282,7 +282,7 @@
                 <w:noProof/>
                 <w:webHidden/>
               </w:rPr>
-              <w:instrText xml:space="preserve"> PAGEREF _Toc113277123 \h </w:instrText>
+              <w:instrText xml:space="preserve"> PAGEREF _Toc113613651 \h </w:instrText>
             </w:r>
             <w:r>
               <w:rPr>
@@ -325,7 +325,7 @@
               <w:lang w:eastAsia="de-CH"/>
             </w:rPr>
           </w:pPr>
-          <w:hyperlink w:anchor="_Toc113277124" w:history="1">
+          <w:hyperlink w:anchor="_Toc113613652" w:history="1">
             <w:r>
               <w:rPr>
                 <w:rStyle w:val="Hyperlink"/>
@@ -354,7 +354,7 @@
                 <w:noProof/>
                 <w:webHidden/>
               </w:rPr>
-              <w:instrText xml:space="preserve"> PAGEREF _Toc113277124 \h </w:instrText>
+              <w:instrText xml:space="preserve"> PAGEREF _Toc113613652 \h </w:instrText>
             </w:r>
             <w:r>
               <w:rPr>
@@ -374,7 +374,7 @@
                 <w:noProof/>
                 <w:webHidden/>
               </w:rPr>
-              <w:t>1</w:t>
+              <w:t>2</w:t>
             </w:r>
             <w:r>
               <w:rPr>
@@ -397,7 +397,7 @@
               <w:lang w:eastAsia="de-CH"/>
             </w:rPr>
           </w:pPr>
-          <w:hyperlink w:anchor="_Toc113277125" w:history="1">
+          <w:hyperlink w:anchor="_Toc113613653" w:history="1">
             <w:r>
               <w:rPr>
                 <w:rStyle w:val="Hyperlink"/>
@@ -426,7 +426,7 @@
                 <w:noProof/>
                 <w:webHidden/>
               </w:rPr>
-              <w:instrText xml:space="preserve"> PAGEREF _Toc113277125 \h </w:instrText>
+              <w:instrText xml:space="preserve"> PAGEREF _Toc113613653 \h </w:instrText>
             </w:r>
             <w:r>
               <w:rPr>
@@ -469,7 +469,7 @@
               <w:lang w:eastAsia="de-CH"/>
             </w:rPr>
           </w:pPr>
-          <w:hyperlink w:anchor="_Toc113277126" w:history="1">
+          <w:hyperlink w:anchor="_Toc113613654" w:history="1">
             <w:r>
               <w:rPr>
                 <w:rStyle w:val="Hyperlink"/>
@@ -498,7 +498,7 @@
                 <w:noProof/>
                 <w:webHidden/>
               </w:rPr>
-              <w:instrText xml:space="preserve"> PAGEREF _Toc113277126 \h </w:instrText>
+              <w:instrText xml:space="preserve"> PAGEREF _Toc113613654 \h </w:instrText>
             </w:r>
             <w:r>
               <w:rPr>
@@ -541,7 +541,7 @@
               <w:lang w:eastAsia="de-CH"/>
             </w:rPr>
           </w:pPr>
-          <w:hyperlink w:anchor="_Toc113277127" w:history="1">
+          <w:hyperlink w:anchor="_Toc113613655" w:history="1">
             <w:r>
               <w:rPr>
                 <w:rStyle w:val="Hyperlink"/>
@@ -570,7 +570,7 @@
                 <w:noProof/>
                 <w:webHidden/>
               </w:rPr>
-              <w:instrText xml:space="preserve"> PAGEREF _Toc113277127 \h </w:instrText>
+              <w:instrText xml:space="preserve"> PAGEREF _Toc113613655 \h </w:instrText>
             </w:r>
             <w:r>
               <w:rPr>
@@ -613,7 +613,7 @@
               <w:lang w:eastAsia="de-CH"/>
             </w:rPr>
           </w:pPr>
-          <w:hyperlink w:anchor="_Toc113277128" w:history="1">
+          <w:hyperlink w:anchor="_Toc113613656" w:history="1">
             <w:r>
               <w:rPr>
                 <w:rStyle w:val="Hyperlink"/>
@@ -642,7 +642,7 @@
                 <w:noProof/>
                 <w:webHidden/>
               </w:rPr>
-              <w:instrText xml:space="preserve"> PAGEREF _Toc113277128 \h </w:instrText>
+              <w:instrText xml:space="preserve"> PAGEREF _Toc113613656 \h </w:instrText>
             </w:r>
             <w:r>
               <w:rPr>
@@ -685,7 +685,7 @@
               <w:lang w:eastAsia="de-CH"/>
             </w:rPr>
           </w:pPr>
-          <w:hyperlink w:anchor="_Toc113277129" w:history="1">
+          <w:hyperlink w:anchor="_Toc113613657" w:history="1">
             <w:r>
               <w:rPr>
                 <w:rStyle w:val="Hyperlink"/>
@@ -714,7 +714,7 @@
                 <w:noProof/>
                 <w:webHidden/>
               </w:rPr>
-              <w:instrText xml:space="preserve"> PAGEREF _Toc113277129 \h </w:instrText>
+              <w:instrText xml:space="preserve"> PAGEREF _Toc113613657 \h </w:instrText>
             </w:r>
             <w:r>
               <w:rPr>
@@ -757,14 +757,14 @@
               <w:lang w:eastAsia="de-CH"/>
             </w:rPr>
           </w:pPr>
-          <w:hyperlink w:anchor="_Toc113277130" w:history="1">
+          <w:hyperlink w:anchor="_Toc113613658" w:history="1">
             <w:r>
               <w:rPr>
                 <w:rStyle w:val="Hyperlink"/>
                 <w:noProof/>
                 <w:lang w:val="de-DE"/>
               </w:rPr>
-              <w:t>UML</w:t>
+              <w:t>Klassendiagramm</w:t>
             </w:r>
             <w:r>
               <w:rPr>
@@ -785,7 +785,7 @@
                 <w:noProof/>
                 <w:webHidden/>
               </w:rPr>
-              <w:instrText xml:space="preserve"> PAGEREF _Toc113277130 \h </w:instrText>
+              <w:instrText xml:space="preserve"> PAGEREF _Toc113613658 \h </w:instrText>
             </w:r>
             <w:r>
               <w:rPr>
@@ -828,14 +828,14 @@
               <w:lang w:eastAsia="de-CH"/>
             </w:rPr>
           </w:pPr>
-          <w:hyperlink w:anchor="_Toc113277131" w:history="1">
+          <w:hyperlink w:anchor="_Toc113613659" w:history="1">
             <w:r>
               <w:rPr>
                 <w:rStyle w:val="Hyperlink"/>
                 <w:noProof/>
                 <w:lang w:val="de-DE"/>
               </w:rPr>
-              <w:t>2. Diagramm</w:t>
+              <w:t>Flowchart – Create new Entry</w:t>
             </w:r>
             <w:r>
               <w:rPr>
@@ -856,7 +856,7 @@
                 <w:noProof/>
                 <w:webHidden/>
               </w:rPr>
-              <w:instrText xml:space="preserve"> PAGEREF _Toc113277131 \h </w:instrText>
+              <w:instrText xml:space="preserve"> PAGEREF _Toc113613659 \h </w:instrText>
             </w:r>
             <w:r>
               <w:rPr>
@@ -876,7 +876,7 @@
                 <w:noProof/>
                 <w:webHidden/>
               </w:rPr>
-              <w:t>3</w:t>
+              <w:t>4</w:t>
             </w:r>
             <w:r>
               <w:rPr>
@@ -899,7 +899,7 @@
               <w:lang w:eastAsia="de-CH"/>
             </w:rPr>
           </w:pPr>
-          <w:hyperlink w:anchor="_Toc113277132" w:history="1">
+          <w:hyperlink w:anchor="_Toc113613660" w:history="1">
             <w:r>
               <w:rPr>
                 <w:rStyle w:val="Hyperlink"/>
@@ -928,7 +928,7 @@
                 <w:noProof/>
                 <w:webHidden/>
               </w:rPr>
-              <w:instrText xml:space="preserve"> PAGEREF _Toc113277132 \h </w:instrText>
+              <w:instrText xml:space="preserve"> PAGEREF _Toc113613660 \h </w:instrText>
             </w:r>
             <w:r>
               <w:rPr>
@@ -948,7 +948,7 @@
                 <w:noProof/>
                 <w:webHidden/>
               </w:rPr>
-              <w:t>3</w:t>
+              <w:t>4</w:t>
             </w:r>
             <w:r>
               <w:rPr>
@@ -987,7 +987,7 @@
           <w:lang w:val="de-DE"/>
         </w:rPr>
       </w:pPr>
-      <w:bookmarkStart w:id="1" w:name="_Toc113277122"/>
+      <w:bookmarkStart w:id="1" w:name="_Toc113613650"/>
       <w:r>
         <w:rPr>
           <w:rFonts w:asciiTheme="minorHAnsi" w:hAnsiTheme="minorHAnsi" w:cstheme="minorHAnsi"/>
@@ -1046,27 +1046,7 @@
           <w:sz w:val="27"/>
           <w:szCs w:val="27"/>
         </w:rPr>
-        <w:t xml:space="preserve">Meine Schwester ist Studentin und meinte, dass sie es </w:t>
-      </w:r>
-      <w:proofErr w:type="gramStart"/>
-      <w:r>
-        <w:rPr>
-          <w:rFonts w:asciiTheme="minorHAnsi" w:hAnsiTheme="minorHAnsi" w:cstheme="minorHAnsi"/>
-          <w:color w:val="000000"/>
-          <w:sz w:val="27"/>
-          <w:szCs w:val="27"/>
-        </w:rPr>
-        <w:t>toll</w:t>
-      </w:r>
-      <w:proofErr w:type="gramEnd"/>
-      <w:r>
-        <w:rPr>
-          <w:rFonts w:asciiTheme="minorHAnsi" w:hAnsiTheme="minorHAnsi" w:cstheme="minorHAnsi"/>
-          <w:color w:val="000000"/>
-          <w:sz w:val="27"/>
-          <w:szCs w:val="27"/>
-        </w:rPr>
-        <w:t xml:space="preserve"> fände, wenn es ein App gäbe, mit welchem man sein Budget planen und verwalten kann. Da man als Student aber kein fixes Einkommen hat, muss das App sehr flexibel sein.</w:t>
+        <w:t>Meine Schwester ist Studentin und meinte, dass sie es toll fände, wenn es ein App gäbe, mit welchem man sein Budget planen und verwalten kann. Da man als Student aber kein fixes Einkommen hat, muss das App sehr flexibel sein.</w:t>
       </w:r>
     </w:p>
     <w:p>
@@ -1088,7 +1068,7 @@
           <w:rFonts w:asciiTheme="minorHAnsi" w:hAnsiTheme="minorHAnsi" w:cstheme="minorHAnsi"/>
         </w:rPr>
       </w:pPr>
-      <w:bookmarkStart w:id="2" w:name="_Toc113277123"/>
+      <w:bookmarkStart w:id="2" w:name="_Toc113613651"/>
       <w:r>
         <w:rPr>
           <w:rFonts w:asciiTheme="minorHAnsi" w:hAnsiTheme="minorHAnsi" w:cstheme="minorHAnsi"/>
@@ -1216,6 +1196,30 @@
     </w:p>
     <w:p>
       <w:pPr>
+        <w:pStyle w:val="NormalWeb"/>
+        <w:spacing w:before="40" w:beforeAutospacing="0"/>
+        <w:rPr>
+          <w:rFonts w:asciiTheme="minorHAnsi" w:hAnsiTheme="minorHAnsi" w:cstheme="minorHAnsi"/>
+          <w:color w:val="000000"/>
+          <w:sz w:val="27"/>
+          <w:szCs w:val="27"/>
+        </w:rPr>
+      </w:pPr>
+    </w:p>
+    <w:p>
+      <w:pPr>
+        <w:pStyle w:val="NormalWeb"/>
+        <w:spacing w:before="40" w:beforeAutospacing="0"/>
+        <w:rPr>
+          <w:rFonts w:asciiTheme="minorHAnsi" w:hAnsiTheme="minorHAnsi" w:cstheme="minorHAnsi"/>
+          <w:color w:val="000000"/>
+          <w:sz w:val="27"/>
+          <w:szCs w:val="27"/>
+        </w:rPr>
+      </w:pPr>
+    </w:p>
+    <w:p>
+      <w:pPr>
         <w:pStyle w:val="Heading2"/>
         <w:rPr>
           <w:rFonts w:asciiTheme="minorHAnsi" w:hAnsiTheme="minorHAnsi" w:cstheme="minorHAnsi"/>
@@ -1224,7 +1228,7 @@
           <w:szCs w:val="27"/>
         </w:rPr>
       </w:pPr>
-      <w:bookmarkStart w:id="3" w:name="_Toc113277124"/>
+      <w:bookmarkStart w:id="3" w:name="_Toc113613652"/>
       <w:r>
         <w:rPr>
           <w:rFonts w:asciiTheme="minorHAnsi" w:hAnsiTheme="minorHAnsi" w:cstheme="minorHAnsi"/>
@@ -1232,6 +1236,7 @@
           <w:szCs w:val="32"/>
           <w:lang w:val="de-DE"/>
         </w:rPr>
+        <w:lastRenderedPageBreak/>
         <w:t>Anforderungen</w:t>
       </w:r>
       <w:bookmarkEnd w:id="3"/>
@@ -1333,7 +1338,6 @@
           <w:sz w:val="27"/>
           <w:szCs w:val="27"/>
         </w:rPr>
-        <w:lastRenderedPageBreak/>
         <w:t>Kategorie zu Ausgabe / Einnahme hinzufügen</w:t>
       </w:r>
     </w:p>
@@ -1511,7 +1515,7 @@
           <w:szCs w:val="27"/>
         </w:rPr>
       </w:pPr>
-      <w:bookmarkStart w:id="4" w:name="_Toc113277125"/>
+      <w:bookmarkStart w:id="4" w:name="_Toc113613653"/>
       <w:r>
         <w:rPr>
           <w:rFonts w:asciiTheme="minorHAnsi" w:hAnsiTheme="minorHAnsi" w:cstheme="minorHAnsi"/>
@@ -1581,7 +1585,25 @@
           <w:sz w:val="27"/>
           <w:szCs w:val="27"/>
         </w:rPr>
-        <w:t xml:space="preserve"> nach links oder rechts auf die anderen Konto Seiten kommen, jedoch weiss ich leider nicht, wie sich das in dieser Website sagen lässt, weshalb man rechtsklick drücken muss, um das Konto zu wechseln. Ebenfalls sollte die Add-Entry Seite bei </w:t>
+        <w:t xml:space="preserve"> nach links oder rechts auf die anderen Konto Seiten kommen, jedoch weiss ich leider nicht, wie sich das in dieser Website </w:t>
+      </w:r>
+      <w:r>
+        <w:rPr>
+          <w:rFonts w:asciiTheme="minorHAnsi" w:hAnsiTheme="minorHAnsi" w:cstheme="minorHAnsi"/>
+          <w:color w:val="000000"/>
+          <w:sz w:val="27"/>
+          <w:szCs w:val="27"/>
+        </w:rPr>
+        <w:t>einstellen</w:t>
+      </w:r>
+      <w:r>
+        <w:rPr>
+          <w:rFonts w:asciiTheme="minorHAnsi" w:hAnsiTheme="minorHAnsi" w:cstheme="minorHAnsi"/>
+          <w:color w:val="000000"/>
+          <w:sz w:val="27"/>
+          <w:szCs w:val="27"/>
+        </w:rPr>
+        <w:t xml:space="preserve"> lässt, weshalb man rechtsklick drücken muss, um das Konto zu wechseln. Ebenfalls sollte die Add-Entry Seite bei </w:t>
       </w:r>
       <w:proofErr w:type="spellStart"/>
       <w:r>
@@ -1626,7 +1648,7 @@
           <w:szCs w:val="32"/>
         </w:rPr>
       </w:pPr>
-      <w:bookmarkStart w:id="5" w:name="_Toc113277126"/>
+      <w:bookmarkStart w:id="5" w:name="_Toc113613654"/>
       <w:r>
         <w:rPr>
           <w:rFonts w:asciiTheme="minorHAnsi" w:hAnsiTheme="minorHAnsi" w:cstheme="minorHAnsi"/>
@@ -1717,7 +1739,7 @@
           <w:szCs w:val="27"/>
         </w:rPr>
       </w:pPr>
-      <w:bookmarkStart w:id="6" w:name="_Toc113277127"/>
+      <w:bookmarkStart w:id="6" w:name="_Toc113613655"/>
       <w:r>
         <w:rPr>
           <w:rFonts w:asciiTheme="minorHAnsi" w:hAnsiTheme="minorHAnsi" w:cstheme="minorHAnsi"/>
@@ -1819,7 +1841,17 @@
           <w:sz w:val="27"/>
           <w:szCs w:val="27"/>
         </w:rPr>
-        <w:t xml:space="preserve"> bearbeitet die anstehenden Ereignisse</w:t>
+        <w:t xml:space="preserve"> bearbeitet die </w:t>
+      </w:r>
+      <w:r>
+        <w:rPr>
+          <w:rFonts w:asciiTheme="minorHAnsi" w:hAnsiTheme="minorHAnsi" w:cstheme="minorHAnsi"/>
+          <w:color w:val="000000"/>
+          <w:sz w:val="27"/>
+          <w:szCs w:val="27"/>
+        </w:rPr>
+        <w:lastRenderedPageBreak/>
+        <w:t>anstehenden Ereignisse</w:t>
       </w:r>
       <w:r>
         <w:rPr>
@@ -1889,7 +1921,7 @@
           <w:lang w:val="de-DE"/>
         </w:rPr>
       </w:pPr>
-      <w:bookmarkStart w:id="7" w:name="_Toc113277128"/>
+      <w:bookmarkStart w:id="7" w:name="_Toc113613656"/>
       <w:r>
         <w:rPr>
           <w:rFonts w:asciiTheme="minorHAnsi" w:hAnsiTheme="minorHAnsi" w:cstheme="minorHAnsi"/>
@@ -1897,7 +1929,6 @@
           <w:szCs w:val="32"/>
           <w:lang w:val="de-DE"/>
         </w:rPr>
-        <w:lastRenderedPageBreak/>
         <w:t>Verwendete Technologien</w:t>
       </w:r>
       <w:bookmarkEnd w:id="7"/>
@@ -1922,17 +1953,15 @@
         </w:rPr>
         <w:t xml:space="preserve">Ich werde meine App mit Android Studio von </w:t>
       </w:r>
-      <w:proofErr w:type="spellStart"/>
-      <w:r>
-        <w:rPr>
-          <w:rFonts w:asciiTheme="minorHAnsi" w:hAnsiTheme="minorHAnsi" w:cstheme="minorHAnsi"/>
-          <w:color w:val="000000"/>
-          <w:sz w:val="27"/>
-          <w:szCs w:val="27"/>
-        </w:rPr>
-        <w:t>JetBrains</w:t>
-      </w:r>
-      <w:proofErr w:type="spellEnd"/>
+      <w:r>
+        <w:rPr>
+          <w:rFonts w:asciiTheme="minorHAnsi" w:hAnsiTheme="minorHAnsi" w:cstheme="minorHAnsi"/>
+          <w:color w:val="000000"/>
+          <w:sz w:val="27"/>
+          <w:szCs w:val="27"/>
+        </w:rPr>
+        <w:t>Google</w:t>
+      </w:r>
       <w:r>
         <w:rPr>
           <w:rFonts w:asciiTheme="minorHAnsi" w:hAnsiTheme="minorHAnsi" w:cstheme="minorHAnsi"/>
@@ -1985,7 +2014,7 @@
           <w:lang w:val="de-DE"/>
         </w:rPr>
       </w:pPr>
-      <w:bookmarkStart w:id="8" w:name="_Toc113277129"/>
+      <w:bookmarkStart w:id="8" w:name="_Toc113613657"/>
       <w:r>
         <w:rPr>
           <w:rFonts w:asciiTheme="minorHAnsi" w:hAnsiTheme="minorHAnsi" w:cstheme="minorHAnsi"/>
@@ -2004,12 +2033,12 @@
           <w:lang w:val="de-DE"/>
         </w:rPr>
       </w:pPr>
-      <w:bookmarkStart w:id="9" w:name="_Toc113277130"/>
+      <w:bookmarkStart w:id="9" w:name="_Toc113613658"/>
       <w:r>
         <w:rPr>
           <w:lang w:val="de-DE"/>
         </w:rPr>
-        <w:t>UML</w:t>
+        <w:t>Klassendiagramm</w:t>
       </w:r>
       <w:bookmarkEnd w:id="9"/>
     </w:p>
@@ -2023,13 +2052,15 @@
       </w:pPr>
       <w:r>
         <w:rPr>
+          <w:rFonts w:cstheme="minorHAnsi"/>
           <w:noProof/>
+          <w:lang w:val="de-DE"/>
         </w:rPr>
         <w:drawing>
-          <wp:inline distT="0" distB="0" distL="0" distR="0" wp14:anchorId="617ED9A4" wp14:editId="2F5BF838">
-            <wp:extent cx="5760720" cy="3516630"/>
-            <wp:effectExtent l="0" t="0" r="0" b="7620"/>
-            <wp:docPr id="1" name="Grafik 1"/>
+          <wp:inline distT="0" distB="0" distL="0" distR="0" wp14:anchorId="4EC3FA87" wp14:editId="05867B2B">
+            <wp:extent cx="5760720" cy="4156075"/>
+            <wp:effectExtent l="0" t="0" r="0" b="0"/>
+            <wp:docPr id="3" name="Picture 3" descr="Diagram&#10;&#10;Description automatically generated"/>
             <wp:cNvGraphicFramePr>
               <a:graphicFrameLocks xmlns:a="http://schemas.openxmlformats.org/drawingml/2006/main" noChangeAspect="1"/>
             </wp:cNvGraphicFramePr>
@@ -2037,10 +2068,8 @@
               <a:graphicData uri="http://schemas.openxmlformats.org/drawingml/2006/picture">
                 <pic:pic xmlns:pic="http://schemas.openxmlformats.org/drawingml/2006/picture">
                   <pic:nvPicPr>
-                    <pic:cNvPr id="0" name="Picture 1"/>
-                    <pic:cNvPicPr>
-                      <a:picLocks noChangeAspect="1" noChangeArrowheads="1"/>
-                    </pic:cNvPicPr>
+                    <pic:cNvPr id="3" name="Picture 3" descr="Diagram&#10;&#10;Description automatically generated"/>
+                    <pic:cNvPicPr/>
                   </pic:nvPicPr>
                   <pic:blipFill>
                     <a:blip r:embed="rId7">
@@ -2050,23 +2079,18 @@
                         </a:ext>
                       </a:extLst>
                     </a:blip>
-                    <a:srcRect/>
                     <a:stretch>
                       <a:fillRect/>
                     </a:stretch>
                   </pic:blipFill>
-                  <pic:spPr bwMode="auto">
+                  <pic:spPr>
                     <a:xfrm>
                       <a:off x="0" y="0"/>
-                      <a:ext cx="5760720" cy="3516630"/>
+                      <a:ext cx="5760720" cy="4156075"/>
                     </a:xfrm>
                     <a:prstGeom prst="rect">
                       <a:avLst/>
                     </a:prstGeom>
-                    <a:noFill/>
-                    <a:ln>
-                      <a:noFill/>
-                    </a:ln>
                   </pic:spPr>
                 </pic:pic>
               </a:graphicData>
@@ -2091,12 +2115,27 @@
           <w:lang w:val="de-DE"/>
         </w:rPr>
       </w:pPr>
-      <w:bookmarkStart w:id="10" w:name="_Toc113277131"/>
+      <w:bookmarkStart w:id="10" w:name="_Toc113613659"/>
       <w:r>
         <w:rPr>
           <w:lang w:val="de-DE"/>
         </w:rPr>
-        <w:t>2. Diagramm</w:t>
+        <w:lastRenderedPageBreak/>
+        <w:t xml:space="preserve">Flowchart – Create </w:t>
+      </w:r>
+      <w:proofErr w:type="spellStart"/>
+      <w:r>
+        <w:rPr>
+          <w:lang w:val="de-DE"/>
+        </w:rPr>
+        <w:t>new</w:t>
+      </w:r>
+      <w:proofErr w:type="spellEnd"/>
+      <w:r>
+        <w:rPr>
+          <w:lang w:val="de-DE"/>
+        </w:rPr>
+        <w:t xml:space="preserve"> Entry</w:t>
       </w:r>
       <w:bookmarkEnd w:id="10"/>
     </w:p>
@@ -2108,10 +2147,50 @@
       </w:pPr>
       <w:r>
         <w:rPr>
-          <w:highlight w:val="yellow"/>
+          <w:noProof/>
           <w:lang w:val="de-DE"/>
         </w:rPr>
-        <w:t>(Bild)</w:t>
+        <w:drawing>
+          <wp:inline distT="0" distB="0" distL="0" distR="0" wp14:anchorId="0AF2C8F9" wp14:editId="3B959907">
+            <wp:extent cx="2676525" cy="5819775"/>
+            <wp:effectExtent l="0" t="0" r="9525" b="9525"/>
+            <wp:docPr id="2" name="Picture 2" descr="Diagram&#10;&#10;Description automatically generated"/>
+            <wp:cNvGraphicFramePr>
+              <a:graphicFrameLocks xmlns:a="http://schemas.openxmlformats.org/drawingml/2006/main" noChangeAspect="1"/>
+            </wp:cNvGraphicFramePr>
+            <a:graphic xmlns:a="http://schemas.openxmlformats.org/drawingml/2006/main">
+              <a:graphicData uri="http://schemas.openxmlformats.org/drawingml/2006/picture">
+                <pic:pic xmlns:pic="http://schemas.openxmlformats.org/drawingml/2006/picture">
+                  <pic:nvPicPr>
+                    <pic:cNvPr id="2" name="Picture 2" descr="Diagram&#10;&#10;Description automatically generated"/>
+                    <pic:cNvPicPr/>
+                  </pic:nvPicPr>
+                  <pic:blipFill>
+                    <a:blip r:embed="rId8">
+                      <a:extLst>
+                        <a:ext uri="{28A0092B-C50C-407E-A947-70E740481C1C}">
+                          <a14:useLocalDpi xmlns:a14="http://schemas.microsoft.com/office/drawing/2010/main" val="0"/>
+                        </a:ext>
+                      </a:extLst>
+                    </a:blip>
+                    <a:stretch>
+                      <a:fillRect/>
+                    </a:stretch>
+                  </pic:blipFill>
+                  <pic:spPr>
+                    <a:xfrm>
+                      <a:off x="0" y="0"/>
+                      <a:ext cx="2676525" cy="5819775"/>
+                    </a:xfrm>
+                    <a:prstGeom prst="rect">
+                      <a:avLst/>
+                    </a:prstGeom>
+                  </pic:spPr>
+                </pic:pic>
+              </a:graphicData>
+            </a:graphic>
+          </wp:inline>
+        </w:drawing>
       </w:r>
     </w:p>
     <w:p>
@@ -2133,7 +2212,7 @@
           <w:lang w:val="de-DE"/>
         </w:rPr>
       </w:pPr>
-      <w:bookmarkStart w:id="11" w:name="_Toc113277132"/>
+      <w:bookmarkStart w:id="11" w:name="_Toc113613660"/>
       <w:r>
         <w:rPr>
           <w:rFonts w:asciiTheme="minorHAnsi" w:hAnsiTheme="minorHAnsi" w:cstheme="minorHAnsi"/>
@@ -2535,13 +2614,7 @@
               <w:rPr>
                 <w:lang w:val="de-DE"/>
               </w:rPr>
-              <w:t>Negative</w:t>
-            </w:r>
-            <w:r>
-              <w:rPr>
-                <w:lang w:val="de-DE"/>
-              </w:rPr>
-              <w:t xml:space="preserve"> Zahl oben eingeben, Kategorie angeben, auf Save klicken</w:t>
+              <w:t>Negative Zahl oben eingeben, Kategorie angeben, auf Save klicken</w:t>
             </w:r>
           </w:p>
         </w:tc>
@@ -2559,37 +2632,7 @@
               <w:rPr>
                 <w:lang w:val="de-DE"/>
               </w:rPr>
-              <w:t xml:space="preserve">Es wird eine </w:t>
-            </w:r>
-            <w:r>
-              <w:rPr>
-                <w:lang w:val="de-DE"/>
-              </w:rPr>
-              <w:t>Ausgabe</w:t>
-            </w:r>
-            <w:r>
-              <w:rPr>
-                <w:lang w:val="de-DE"/>
-              </w:rPr>
-              <w:t xml:space="preserve"> erstellt und </w:t>
-            </w:r>
-            <w:r>
-              <w:rPr>
-                <w:lang w:val="de-DE"/>
-              </w:rPr>
-              <w:t>vom</w:t>
-            </w:r>
-            <w:r>
-              <w:rPr>
-                <w:lang w:val="de-DE"/>
-              </w:rPr>
-              <w:t xml:space="preserve"> Budget </w:t>
-            </w:r>
-            <w:r>
-              <w:rPr>
-                <w:lang w:val="de-DE"/>
-              </w:rPr>
-              <w:t>abgezählt</w:t>
+              <w:t>Es wird eine Ausgabe erstellt und vom Budget abgezählt</w:t>
             </w:r>
           </w:p>
         </w:tc>

</xml_diff>